<commit_message>
2.2 un 2.3 sākums
</commit_message>
<xml_diff>
--- a/dokumentFedotova.docx
+++ b/dokumentFedotova.docx
@@ -2949,16 +2949,1855 @@
         <w:t>.2. Sistēmas funkcionālās prasības</w:t>
       </w:r>
       <w:bookmarkEnd w:id="4"/>
-      <w:r>
+    </w:p>
+    <w:p>
+      <w:pPr>
+        <w:pStyle w:val="Virsraksts3"/>
+      </w:pPr>
+      <w:bookmarkStart w:id="5" w:name="_Toc211940586"/>
+      <w:r>
+        <w:t>2.2.1. Prasība 1.</w:t>
+      </w:r>
+    </w:p>
+    <w:p>
+      <w:pPr>
+        <w:ind w:firstLine="720"/>
+        <w:rPr>
+          <w:u w:val="single"/>
+        </w:rPr>
+      </w:pPr>
+      <w:r>
+        <w:rPr>
+          <w:u w:val="single"/>
+        </w:rPr>
+        <w:t>Mērķis:</w:t>
+      </w:r>
+      <w:r>
+        <w:rPr>
+          <w:u w:val="single"/>
+        </w:rPr>
         <w:t xml:space="preserve"> </w:t>
       </w:r>
     </w:p>
     <w:p>
       <w:pPr>
+        <w:ind w:firstLine="720"/>
+        <w:rPr>
+          <w:u w:val="single"/>
+        </w:rPr>
+      </w:pPr>
+      <w:proofErr w:type="spellStart"/>
+      <w:r>
+        <w:rPr>
+          <w:u w:val="single"/>
+        </w:rPr>
+        <w:t>Ievaddati</w:t>
+      </w:r>
+      <w:proofErr w:type="spellEnd"/>
+      <w:r>
+        <w:rPr>
+          <w:u w:val="single"/>
+        </w:rPr>
+        <w:t>:</w:t>
+      </w:r>
+    </w:p>
+    <w:p>
+      <w:pPr>
+        <w:ind w:firstLine="720"/>
+        <w:rPr>
+          <w:u w:val="single"/>
+        </w:rPr>
+      </w:pPr>
+      <w:r>
+        <w:rPr>
+          <w:u w:val="single"/>
+        </w:rPr>
+        <w:t>Apstrāde:</w:t>
+      </w:r>
+    </w:p>
+    <w:p>
+      <w:pPr>
+        <w:ind w:firstLine="720"/>
+        <w:rPr>
+          <w:u w:val="single"/>
+        </w:rPr>
+      </w:pPr>
+      <w:proofErr w:type="spellStart"/>
+      <w:r>
+        <w:rPr>
+          <w:u w:val="single"/>
+        </w:rPr>
+        <w:t>Izvaddati</w:t>
+      </w:r>
+      <w:proofErr w:type="spellEnd"/>
+      <w:r>
+        <w:rPr>
+          <w:u w:val="single"/>
+        </w:rPr>
+        <w:t>:</w:t>
+      </w:r>
+    </w:p>
+    <w:p>
+      <w:pPr>
+        <w:pStyle w:val="Virsraksts3"/>
+      </w:pPr>
+      <w:r>
+        <w:t>2.2.</w:t>
+      </w:r>
+      <w:r>
+        <w:t>2</w:t>
+      </w:r>
+      <w:r>
+        <w:t xml:space="preserve">. Prasība </w:t>
+      </w:r>
+      <w:r>
+        <w:t>2</w:t>
+      </w:r>
+      <w:r>
+        <w:t>.</w:t>
+      </w:r>
+    </w:p>
+    <w:p>
+      <w:pPr>
+        <w:ind w:firstLine="720"/>
+        <w:rPr>
+          <w:u w:val="single"/>
+        </w:rPr>
+      </w:pPr>
+      <w:r>
+        <w:rPr>
+          <w:u w:val="single"/>
+        </w:rPr>
+        <w:t>Mērķis:</w:t>
+      </w:r>
+      <w:r>
+        <w:rPr>
+          <w:u w:val="single"/>
+        </w:rPr>
+        <w:t xml:space="preserve"> </w:t>
+      </w:r>
+    </w:p>
+    <w:p>
+      <w:pPr>
+        <w:ind w:firstLine="720"/>
+        <w:rPr>
+          <w:u w:val="single"/>
+        </w:rPr>
+      </w:pPr>
+      <w:proofErr w:type="spellStart"/>
+      <w:r>
+        <w:rPr>
+          <w:u w:val="single"/>
+        </w:rPr>
+        <w:t>Ievaddati</w:t>
+      </w:r>
+      <w:proofErr w:type="spellEnd"/>
+      <w:r>
+        <w:rPr>
+          <w:u w:val="single"/>
+        </w:rPr>
+        <w:t>:</w:t>
+      </w:r>
+    </w:p>
+    <w:p>
+      <w:pPr>
+        <w:ind w:firstLine="720"/>
+        <w:rPr>
+          <w:u w:val="single"/>
+        </w:rPr>
+      </w:pPr>
+      <w:r>
+        <w:rPr>
+          <w:u w:val="single"/>
+        </w:rPr>
+        <w:t>Apstrāde:</w:t>
+      </w:r>
+    </w:p>
+    <w:p>
+      <w:pPr>
+        <w:ind w:firstLine="720"/>
+        <w:rPr>
+          <w:u w:val="single"/>
+        </w:rPr>
+      </w:pPr>
+      <w:proofErr w:type="spellStart"/>
+      <w:r>
+        <w:rPr>
+          <w:u w:val="single"/>
+        </w:rPr>
+        <w:t>Izvaddati</w:t>
+      </w:r>
+      <w:proofErr w:type="spellEnd"/>
+      <w:r>
+        <w:rPr>
+          <w:u w:val="single"/>
+        </w:rPr>
+        <w:t>:</w:t>
+      </w:r>
+    </w:p>
+    <w:p>
+      <w:pPr>
+        <w:pStyle w:val="Virsraksts3"/>
+      </w:pPr>
+      <w:r>
+        <w:t>2.2.</w:t>
+      </w:r>
+      <w:r>
+        <w:t>3</w:t>
+      </w:r>
+      <w:r>
+        <w:t xml:space="preserve">. Prasība </w:t>
+      </w:r>
+      <w:r>
+        <w:t>3</w:t>
+      </w:r>
+      <w:r>
+        <w:t>.</w:t>
+      </w:r>
+    </w:p>
+    <w:p>
+      <w:pPr>
+        <w:ind w:firstLine="720"/>
+        <w:rPr>
+          <w:u w:val="single"/>
+        </w:rPr>
+      </w:pPr>
+      <w:r>
+        <w:rPr>
+          <w:u w:val="single"/>
+        </w:rPr>
+        <w:t>Mērķis:</w:t>
+      </w:r>
+      <w:r>
+        <w:rPr>
+          <w:u w:val="single"/>
+        </w:rPr>
+        <w:t xml:space="preserve"> </w:t>
+      </w:r>
+    </w:p>
+    <w:p>
+      <w:pPr>
+        <w:ind w:firstLine="720"/>
+        <w:rPr>
+          <w:u w:val="single"/>
+        </w:rPr>
+      </w:pPr>
+      <w:proofErr w:type="spellStart"/>
+      <w:r>
+        <w:rPr>
+          <w:u w:val="single"/>
+        </w:rPr>
+        <w:t>Ievaddati</w:t>
+      </w:r>
+      <w:proofErr w:type="spellEnd"/>
+      <w:r>
+        <w:rPr>
+          <w:u w:val="single"/>
+        </w:rPr>
+        <w:t>:</w:t>
+      </w:r>
+    </w:p>
+    <w:p>
+      <w:pPr>
+        <w:ind w:firstLine="720"/>
+        <w:rPr>
+          <w:u w:val="single"/>
+        </w:rPr>
+      </w:pPr>
+      <w:r>
+        <w:rPr>
+          <w:u w:val="single"/>
+        </w:rPr>
+        <w:t>Apstrāde:</w:t>
+      </w:r>
+    </w:p>
+    <w:p>
+      <w:pPr>
+        <w:ind w:firstLine="720"/>
+        <w:rPr>
+          <w:u w:val="single"/>
+        </w:rPr>
+      </w:pPr>
+      <w:proofErr w:type="spellStart"/>
+      <w:r>
+        <w:rPr>
+          <w:u w:val="single"/>
+        </w:rPr>
+        <w:t>Izvaddati</w:t>
+      </w:r>
+      <w:proofErr w:type="spellEnd"/>
+      <w:r>
+        <w:rPr>
+          <w:u w:val="single"/>
+        </w:rPr>
+        <w:t>:</w:t>
+      </w:r>
+    </w:p>
+    <w:p>
+      <w:pPr>
+        <w:pStyle w:val="Virsraksts3"/>
+      </w:pPr>
+      <w:r>
+        <w:t>2.2.</w:t>
+      </w:r>
+      <w:r>
+        <w:t>4</w:t>
+      </w:r>
+      <w:r>
+        <w:t>. Prasība 3.</w:t>
+      </w:r>
+    </w:p>
+    <w:p>
+      <w:pPr>
+        <w:ind w:firstLine="720"/>
+        <w:rPr>
+          <w:u w:val="single"/>
+        </w:rPr>
+      </w:pPr>
+      <w:r>
+        <w:rPr>
+          <w:u w:val="single"/>
+        </w:rPr>
+        <w:t>Mērķis:</w:t>
+      </w:r>
+      <w:r>
+        <w:rPr>
+          <w:u w:val="single"/>
+        </w:rPr>
+        <w:t xml:space="preserve"> </w:t>
+      </w:r>
+    </w:p>
+    <w:p>
+      <w:pPr>
+        <w:ind w:firstLine="720"/>
+        <w:rPr>
+          <w:u w:val="single"/>
+        </w:rPr>
+      </w:pPr>
+      <w:proofErr w:type="spellStart"/>
+      <w:r>
+        <w:rPr>
+          <w:u w:val="single"/>
+        </w:rPr>
+        <w:t>Ievaddati</w:t>
+      </w:r>
+      <w:proofErr w:type="spellEnd"/>
+      <w:r>
+        <w:rPr>
+          <w:u w:val="single"/>
+        </w:rPr>
+        <w:t>:</w:t>
+      </w:r>
+    </w:p>
+    <w:p>
+      <w:pPr>
+        <w:ind w:firstLine="720"/>
+        <w:rPr>
+          <w:u w:val="single"/>
+        </w:rPr>
+      </w:pPr>
+      <w:r>
+        <w:rPr>
+          <w:u w:val="single"/>
+        </w:rPr>
+        <w:t>Apstrāde:</w:t>
+      </w:r>
+    </w:p>
+    <w:p>
+      <w:pPr>
+        <w:ind w:firstLine="720"/>
+        <w:rPr>
+          <w:u w:val="single"/>
+        </w:rPr>
+      </w:pPr>
+      <w:proofErr w:type="spellStart"/>
+      <w:r>
+        <w:rPr>
+          <w:u w:val="single"/>
+        </w:rPr>
+        <w:t>Izvaddati</w:t>
+      </w:r>
+      <w:proofErr w:type="spellEnd"/>
+      <w:r>
+        <w:rPr>
+          <w:u w:val="single"/>
+        </w:rPr>
+        <w:t>:</w:t>
+      </w:r>
+    </w:p>
+    <w:p>
+      <w:pPr>
+        <w:pStyle w:val="Virsraksts3"/>
+      </w:pPr>
+      <w:r>
+        <w:t>2.2.</w:t>
+      </w:r>
+      <w:r>
+        <w:t>5</w:t>
+      </w:r>
+      <w:r>
+        <w:t>. Prasība 3.</w:t>
+      </w:r>
+    </w:p>
+    <w:p>
+      <w:pPr>
+        <w:ind w:firstLine="720"/>
+        <w:rPr>
+          <w:u w:val="single"/>
+        </w:rPr>
+      </w:pPr>
+      <w:r>
+        <w:rPr>
+          <w:u w:val="single"/>
+        </w:rPr>
+        <w:t>Mērķis:</w:t>
+      </w:r>
+      <w:r>
+        <w:rPr>
+          <w:u w:val="single"/>
+        </w:rPr>
+        <w:t xml:space="preserve"> </w:t>
+      </w:r>
+    </w:p>
+    <w:p>
+      <w:pPr>
+        <w:ind w:firstLine="720"/>
+        <w:rPr>
+          <w:u w:val="single"/>
+        </w:rPr>
+      </w:pPr>
+      <w:proofErr w:type="spellStart"/>
+      <w:r>
+        <w:rPr>
+          <w:u w:val="single"/>
+        </w:rPr>
+        <w:t>Ievaddati</w:t>
+      </w:r>
+      <w:proofErr w:type="spellEnd"/>
+      <w:r>
+        <w:rPr>
+          <w:u w:val="single"/>
+        </w:rPr>
+        <w:t>:</w:t>
+      </w:r>
+    </w:p>
+    <w:p>
+      <w:pPr>
+        <w:ind w:firstLine="720"/>
+        <w:rPr>
+          <w:u w:val="single"/>
+        </w:rPr>
+      </w:pPr>
+      <w:r>
+        <w:rPr>
+          <w:u w:val="single"/>
+        </w:rPr>
+        <w:t>Apstrāde:</w:t>
+      </w:r>
+    </w:p>
+    <w:p>
+      <w:pPr>
+        <w:ind w:firstLine="720"/>
+        <w:rPr>
+          <w:u w:val="single"/>
+        </w:rPr>
+      </w:pPr>
+      <w:proofErr w:type="spellStart"/>
+      <w:r>
+        <w:rPr>
+          <w:u w:val="single"/>
+        </w:rPr>
+        <w:t>Izvaddati</w:t>
+      </w:r>
+      <w:proofErr w:type="spellEnd"/>
+      <w:r>
+        <w:rPr>
+          <w:u w:val="single"/>
+        </w:rPr>
+        <w:t>:</w:t>
+      </w:r>
+    </w:p>
+    <w:p>
+      <w:pPr>
+        <w:pStyle w:val="Virsraksts3"/>
+      </w:pPr>
+      <w:r>
+        <w:lastRenderedPageBreak/>
+        <w:t>2.2.</w:t>
+      </w:r>
+      <w:r>
+        <w:t>6</w:t>
+      </w:r>
+      <w:r>
+        <w:t>. Prasība 3.</w:t>
+      </w:r>
+    </w:p>
+    <w:p>
+      <w:pPr>
+        <w:ind w:firstLine="720"/>
+        <w:rPr>
+          <w:u w:val="single"/>
+        </w:rPr>
+      </w:pPr>
+      <w:r>
+        <w:rPr>
+          <w:u w:val="single"/>
+        </w:rPr>
+        <w:t>Mērķis:</w:t>
+      </w:r>
+      <w:r>
+        <w:rPr>
+          <w:u w:val="single"/>
+        </w:rPr>
+        <w:t xml:space="preserve"> </w:t>
+      </w:r>
+    </w:p>
+    <w:p>
+      <w:pPr>
+        <w:ind w:firstLine="720"/>
+        <w:rPr>
+          <w:u w:val="single"/>
+        </w:rPr>
+      </w:pPr>
+      <w:proofErr w:type="spellStart"/>
+      <w:r>
+        <w:rPr>
+          <w:u w:val="single"/>
+        </w:rPr>
+        <w:t>Ievaddati</w:t>
+      </w:r>
+      <w:proofErr w:type="spellEnd"/>
+      <w:r>
+        <w:rPr>
+          <w:u w:val="single"/>
+        </w:rPr>
+        <w:t>:</w:t>
+      </w:r>
+    </w:p>
+    <w:p>
+      <w:pPr>
+        <w:ind w:firstLine="720"/>
+        <w:rPr>
+          <w:u w:val="single"/>
+        </w:rPr>
+      </w:pPr>
+      <w:r>
+        <w:rPr>
+          <w:u w:val="single"/>
+        </w:rPr>
+        <w:t>Apstrāde:</w:t>
+      </w:r>
+    </w:p>
+    <w:p>
+      <w:pPr>
+        <w:ind w:firstLine="720"/>
+        <w:rPr>
+          <w:u w:val="single"/>
+        </w:rPr>
+      </w:pPr>
+      <w:proofErr w:type="spellStart"/>
+      <w:r>
+        <w:rPr>
+          <w:u w:val="single"/>
+        </w:rPr>
+        <w:t>Izvaddati</w:t>
+      </w:r>
+      <w:proofErr w:type="spellEnd"/>
+      <w:r>
+        <w:rPr>
+          <w:u w:val="single"/>
+        </w:rPr>
+        <w:t>:</w:t>
+      </w:r>
+    </w:p>
+    <w:p>
+      <w:pPr>
+        <w:pStyle w:val="Virsraksts3"/>
+      </w:pPr>
+      <w:r>
+        <w:t>2.2.</w:t>
+      </w:r>
+      <w:r>
+        <w:t>7</w:t>
+      </w:r>
+      <w:r>
+        <w:t>. Prasība 3.</w:t>
+      </w:r>
+    </w:p>
+    <w:p>
+      <w:pPr>
+        <w:ind w:firstLine="720"/>
+        <w:rPr>
+          <w:u w:val="single"/>
+        </w:rPr>
+      </w:pPr>
+      <w:r>
+        <w:rPr>
+          <w:u w:val="single"/>
+        </w:rPr>
+        <w:t>Mērķis:</w:t>
+      </w:r>
+      <w:r>
+        <w:rPr>
+          <w:u w:val="single"/>
+        </w:rPr>
+        <w:t xml:space="preserve"> </w:t>
+      </w:r>
+    </w:p>
+    <w:p>
+      <w:pPr>
+        <w:ind w:firstLine="720"/>
+        <w:rPr>
+          <w:u w:val="single"/>
+        </w:rPr>
+      </w:pPr>
+      <w:proofErr w:type="spellStart"/>
+      <w:r>
+        <w:rPr>
+          <w:u w:val="single"/>
+        </w:rPr>
+        <w:t>Ievaddati</w:t>
+      </w:r>
+      <w:proofErr w:type="spellEnd"/>
+      <w:r>
+        <w:rPr>
+          <w:u w:val="single"/>
+        </w:rPr>
+        <w:t>:</w:t>
+      </w:r>
+    </w:p>
+    <w:p>
+      <w:pPr>
+        <w:ind w:firstLine="720"/>
+        <w:rPr>
+          <w:u w:val="single"/>
+        </w:rPr>
+      </w:pPr>
+      <w:r>
+        <w:rPr>
+          <w:u w:val="single"/>
+        </w:rPr>
+        <w:t>Apstrāde:</w:t>
+      </w:r>
+    </w:p>
+    <w:p>
+      <w:pPr>
+        <w:ind w:firstLine="720"/>
+        <w:rPr>
+          <w:u w:val="single"/>
+        </w:rPr>
+      </w:pPr>
+      <w:proofErr w:type="spellStart"/>
+      <w:r>
+        <w:rPr>
+          <w:u w:val="single"/>
+        </w:rPr>
+        <w:t>Izvaddati</w:t>
+      </w:r>
+      <w:proofErr w:type="spellEnd"/>
+      <w:r>
+        <w:rPr>
+          <w:u w:val="single"/>
+        </w:rPr>
+        <w:t>:</w:t>
+      </w:r>
+    </w:p>
+    <w:p>
+      <w:pPr>
+        <w:pStyle w:val="Virsraksts3"/>
+      </w:pPr>
+      <w:r>
+        <w:t>2.2.</w:t>
+      </w:r>
+      <w:r>
+        <w:t>8</w:t>
+      </w:r>
+      <w:r>
+        <w:t>. Prasība 3.</w:t>
+      </w:r>
+    </w:p>
+    <w:p>
+      <w:pPr>
+        <w:ind w:firstLine="720"/>
+        <w:rPr>
+          <w:u w:val="single"/>
+        </w:rPr>
+      </w:pPr>
+      <w:r>
+        <w:rPr>
+          <w:u w:val="single"/>
+        </w:rPr>
+        <w:t>Mērķis:</w:t>
+      </w:r>
+      <w:r>
+        <w:rPr>
+          <w:u w:val="single"/>
+        </w:rPr>
+        <w:t xml:space="preserve"> </w:t>
+      </w:r>
+    </w:p>
+    <w:p>
+      <w:pPr>
+        <w:ind w:firstLine="720"/>
+        <w:rPr>
+          <w:u w:val="single"/>
+        </w:rPr>
+      </w:pPr>
+      <w:proofErr w:type="spellStart"/>
+      <w:r>
+        <w:rPr>
+          <w:u w:val="single"/>
+        </w:rPr>
+        <w:t>Ievaddati</w:t>
+      </w:r>
+      <w:proofErr w:type="spellEnd"/>
+      <w:r>
+        <w:rPr>
+          <w:u w:val="single"/>
+        </w:rPr>
+        <w:t>:</w:t>
+      </w:r>
+    </w:p>
+    <w:p>
+      <w:pPr>
+        <w:ind w:firstLine="720"/>
+        <w:rPr>
+          <w:u w:val="single"/>
+        </w:rPr>
+      </w:pPr>
+      <w:r>
+        <w:rPr>
+          <w:u w:val="single"/>
+        </w:rPr>
+        <w:t>Apstrāde:</w:t>
+      </w:r>
+    </w:p>
+    <w:p>
+      <w:pPr>
+        <w:ind w:firstLine="720"/>
+        <w:rPr>
+          <w:u w:val="single"/>
+        </w:rPr>
+      </w:pPr>
+      <w:proofErr w:type="spellStart"/>
+      <w:r>
+        <w:rPr>
+          <w:u w:val="single"/>
+        </w:rPr>
+        <w:t>Izvaddati</w:t>
+      </w:r>
+      <w:proofErr w:type="spellEnd"/>
+      <w:r>
+        <w:rPr>
+          <w:u w:val="single"/>
+        </w:rPr>
+        <w:t>:</w:t>
+      </w:r>
+    </w:p>
+    <w:p>
+      <w:pPr>
+        <w:pStyle w:val="Virsraksts3"/>
+      </w:pPr>
+      <w:r>
+        <w:t>2.2.</w:t>
+      </w:r>
+      <w:r>
+        <w:t>9</w:t>
+      </w:r>
+      <w:r>
+        <w:t>. Prasība 3.</w:t>
+      </w:r>
+    </w:p>
+    <w:p>
+      <w:pPr>
+        <w:ind w:firstLine="720"/>
+        <w:rPr>
+          <w:u w:val="single"/>
+        </w:rPr>
+      </w:pPr>
+      <w:r>
+        <w:rPr>
+          <w:u w:val="single"/>
+        </w:rPr>
+        <w:t>Mērķis:</w:t>
+      </w:r>
+      <w:r>
+        <w:rPr>
+          <w:u w:val="single"/>
+        </w:rPr>
+        <w:t xml:space="preserve"> </w:t>
+      </w:r>
+    </w:p>
+    <w:p>
+      <w:pPr>
+        <w:ind w:firstLine="720"/>
+        <w:rPr>
+          <w:u w:val="single"/>
+        </w:rPr>
+      </w:pPr>
+      <w:proofErr w:type="spellStart"/>
+      <w:r>
+        <w:rPr>
+          <w:u w:val="single"/>
+        </w:rPr>
+        <w:t>Ievaddati</w:t>
+      </w:r>
+      <w:proofErr w:type="spellEnd"/>
+      <w:r>
+        <w:rPr>
+          <w:u w:val="single"/>
+        </w:rPr>
+        <w:t>:</w:t>
+      </w:r>
+    </w:p>
+    <w:p>
+      <w:pPr>
+        <w:ind w:firstLine="720"/>
+        <w:rPr>
+          <w:u w:val="single"/>
+        </w:rPr>
+      </w:pPr>
+      <w:r>
+        <w:rPr>
+          <w:u w:val="single"/>
+        </w:rPr>
+        <w:t>Apstrāde:</w:t>
+      </w:r>
+    </w:p>
+    <w:p>
+      <w:pPr>
+        <w:ind w:firstLine="720"/>
+        <w:rPr>
+          <w:u w:val="single"/>
+        </w:rPr>
+      </w:pPr>
+      <w:proofErr w:type="spellStart"/>
+      <w:r>
+        <w:rPr>
+          <w:u w:val="single"/>
+        </w:rPr>
+        <w:t>Izvaddati</w:t>
+      </w:r>
+      <w:proofErr w:type="spellEnd"/>
+      <w:r>
+        <w:rPr>
+          <w:u w:val="single"/>
+        </w:rPr>
+        <w:t>:</w:t>
+      </w:r>
+    </w:p>
+    <w:p>
+      <w:pPr>
+        <w:pStyle w:val="Virsraksts3"/>
+      </w:pPr>
+      <w:r>
+        <w:t>2.2.</w:t>
+      </w:r>
+      <w:r>
+        <w:t>10</w:t>
+      </w:r>
+      <w:r>
+        <w:t>. Prasība 3.</w:t>
+      </w:r>
+    </w:p>
+    <w:p>
+      <w:pPr>
+        <w:ind w:firstLine="720"/>
+        <w:rPr>
+          <w:u w:val="single"/>
+        </w:rPr>
+      </w:pPr>
+      <w:r>
+        <w:rPr>
+          <w:u w:val="single"/>
+        </w:rPr>
+        <w:t>Mērķis:</w:t>
+      </w:r>
+      <w:r>
+        <w:rPr>
+          <w:u w:val="single"/>
+        </w:rPr>
+        <w:t xml:space="preserve"> </w:t>
+      </w:r>
+    </w:p>
+    <w:p>
+      <w:pPr>
+        <w:ind w:firstLine="720"/>
+        <w:rPr>
+          <w:u w:val="single"/>
+        </w:rPr>
+      </w:pPr>
+      <w:proofErr w:type="spellStart"/>
+      <w:r>
+        <w:rPr>
+          <w:u w:val="single"/>
+        </w:rPr>
+        <w:t>Ievaddati</w:t>
+      </w:r>
+      <w:proofErr w:type="spellEnd"/>
+      <w:r>
+        <w:rPr>
+          <w:u w:val="single"/>
+        </w:rPr>
+        <w:t>:</w:t>
+      </w:r>
+    </w:p>
+    <w:p>
+      <w:pPr>
+        <w:ind w:firstLine="720"/>
+        <w:rPr>
+          <w:u w:val="single"/>
+        </w:rPr>
+      </w:pPr>
+      <w:r>
+        <w:rPr>
+          <w:u w:val="single"/>
+        </w:rPr>
+        <w:t>Apstrāde:</w:t>
+      </w:r>
+    </w:p>
+    <w:p>
+      <w:pPr>
+        <w:ind w:firstLine="720"/>
+        <w:rPr>
+          <w:u w:val="single"/>
+        </w:rPr>
+      </w:pPr>
+      <w:proofErr w:type="spellStart"/>
+      <w:r>
+        <w:rPr>
+          <w:u w:val="single"/>
+        </w:rPr>
+        <w:t>Izvaddati</w:t>
+      </w:r>
+      <w:proofErr w:type="spellEnd"/>
+      <w:r>
+        <w:rPr>
+          <w:u w:val="single"/>
+        </w:rPr>
+        <w:t>:</w:t>
+      </w:r>
+    </w:p>
+    <w:p>
+      <w:pPr>
+        <w:pStyle w:val="Virsraksts3"/>
+      </w:pPr>
+      <w:r>
+        <w:t>2.2.</w:t>
+      </w:r>
+      <w:r>
+        <w:t>11</w:t>
+      </w:r>
+      <w:r>
+        <w:t>. Prasība 3.</w:t>
+      </w:r>
+    </w:p>
+    <w:p>
+      <w:pPr>
+        <w:ind w:firstLine="720"/>
+        <w:rPr>
+          <w:u w:val="single"/>
+        </w:rPr>
+      </w:pPr>
+      <w:r>
+        <w:rPr>
+          <w:u w:val="single"/>
+        </w:rPr>
+        <w:t>Mērķis:</w:t>
+      </w:r>
+      <w:r>
+        <w:rPr>
+          <w:u w:val="single"/>
+        </w:rPr>
+        <w:t xml:space="preserve"> </w:t>
+      </w:r>
+    </w:p>
+    <w:p>
+      <w:pPr>
+        <w:ind w:firstLine="720"/>
+        <w:rPr>
+          <w:u w:val="single"/>
+        </w:rPr>
+      </w:pPr>
+      <w:proofErr w:type="spellStart"/>
+      <w:r>
+        <w:rPr>
+          <w:u w:val="single"/>
+        </w:rPr>
+        <w:t>Ievaddati</w:t>
+      </w:r>
+      <w:proofErr w:type="spellEnd"/>
+      <w:r>
+        <w:rPr>
+          <w:u w:val="single"/>
+        </w:rPr>
+        <w:t>:</w:t>
+      </w:r>
+    </w:p>
+    <w:p>
+      <w:pPr>
+        <w:ind w:firstLine="720"/>
+        <w:rPr>
+          <w:u w:val="single"/>
+        </w:rPr>
+      </w:pPr>
+      <w:r>
+        <w:rPr>
+          <w:u w:val="single"/>
+        </w:rPr>
+        <w:t>Apstrāde:</w:t>
+      </w:r>
+    </w:p>
+    <w:p>
+      <w:pPr>
+        <w:ind w:firstLine="720"/>
+        <w:rPr>
+          <w:u w:val="single"/>
+        </w:rPr>
+      </w:pPr>
+      <w:proofErr w:type="spellStart"/>
+      <w:r>
+        <w:rPr>
+          <w:u w:val="single"/>
+        </w:rPr>
+        <w:lastRenderedPageBreak/>
+        <w:t>Izvaddati</w:t>
+      </w:r>
+      <w:proofErr w:type="spellEnd"/>
+      <w:r>
+        <w:rPr>
+          <w:u w:val="single"/>
+        </w:rPr>
+        <w:t>:</w:t>
+      </w:r>
+    </w:p>
+    <w:p>
+      <w:pPr>
+        <w:pStyle w:val="Virsraksts3"/>
+      </w:pPr>
+      <w:r>
+        <w:t>2.2.</w:t>
+      </w:r>
+      <w:r>
+        <w:t>12</w:t>
+      </w:r>
+      <w:r>
+        <w:t>. Prasība 3.</w:t>
+      </w:r>
+    </w:p>
+    <w:p>
+      <w:pPr>
+        <w:ind w:firstLine="720"/>
+        <w:rPr>
+          <w:u w:val="single"/>
+        </w:rPr>
+      </w:pPr>
+      <w:r>
+        <w:rPr>
+          <w:u w:val="single"/>
+        </w:rPr>
+        <w:t>Mērķis:</w:t>
+      </w:r>
+      <w:r>
+        <w:rPr>
+          <w:u w:val="single"/>
+        </w:rPr>
+        <w:t xml:space="preserve"> </w:t>
+      </w:r>
+    </w:p>
+    <w:p>
+      <w:pPr>
+        <w:ind w:firstLine="720"/>
+        <w:rPr>
+          <w:u w:val="single"/>
+        </w:rPr>
+      </w:pPr>
+      <w:proofErr w:type="spellStart"/>
+      <w:r>
+        <w:rPr>
+          <w:u w:val="single"/>
+        </w:rPr>
+        <w:t>Ievaddati</w:t>
+      </w:r>
+      <w:proofErr w:type="spellEnd"/>
+      <w:r>
+        <w:rPr>
+          <w:u w:val="single"/>
+        </w:rPr>
+        <w:t>:</w:t>
+      </w:r>
+    </w:p>
+    <w:p>
+      <w:pPr>
+        <w:ind w:firstLine="720"/>
+        <w:rPr>
+          <w:u w:val="single"/>
+        </w:rPr>
+      </w:pPr>
+      <w:r>
+        <w:rPr>
+          <w:u w:val="single"/>
+        </w:rPr>
+        <w:t>Apstrāde:</w:t>
+      </w:r>
+    </w:p>
+    <w:p>
+      <w:pPr>
+        <w:ind w:firstLine="720"/>
+        <w:rPr>
+          <w:u w:val="single"/>
+        </w:rPr>
+      </w:pPr>
+      <w:proofErr w:type="spellStart"/>
+      <w:r>
+        <w:rPr>
+          <w:u w:val="single"/>
+        </w:rPr>
+        <w:t>Izvaddati</w:t>
+      </w:r>
+      <w:proofErr w:type="spellEnd"/>
+      <w:r>
+        <w:rPr>
+          <w:u w:val="single"/>
+        </w:rPr>
+        <w:t>:</w:t>
+      </w:r>
+    </w:p>
+    <w:p>
+      <w:pPr>
+        <w:pStyle w:val="Virsraksts3"/>
+      </w:pPr>
+      <w:r>
+        <w:t>2.2.</w:t>
+      </w:r>
+      <w:r>
+        <w:t>1</w:t>
+      </w:r>
+      <w:r>
+        <w:t>3. Prasība 3.</w:t>
+      </w:r>
+    </w:p>
+    <w:p>
+      <w:pPr>
+        <w:ind w:firstLine="720"/>
+        <w:rPr>
+          <w:u w:val="single"/>
+        </w:rPr>
+      </w:pPr>
+      <w:r>
+        <w:rPr>
+          <w:u w:val="single"/>
+        </w:rPr>
+        <w:t>Mērķis:</w:t>
+      </w:r>
+      <w:r>
+        <w:rPr>
+          <w:u w:val="single"/>
+        </w:rPr>
+        <w:t xml:space="preserve"> </w:t>
+      </w:r>
+    </w:p>
+    <w:p>
+      <w:pPr>
+        <w:ind w:firstLine="720"/>
+        <w:rPr>
+          <w:u w:val="single"/>
+        </w:rPr>
+      </w:pPr>
+      <w:proofErr w:type="spellStart"/>
+      <w:r>
+        <w:rPr>
+          <w:u w:val="single"/>
+        </w:rPr>
+        <w:t>Ievaddati</w:t>
+      </w:r>
+      <w:proofErr w:type="spellEnd"/>
+      <w:r>
+        <w:rPr>
+          <w:u w:val="single"/>
+        </w:rPr>
+        <w:t>:</w:t>
+      </w:r>
+    </w:p>
+    <w:p>
+      <w:pPr>
+        <w:ind w:firstLine="720"/>
+        <w:rPr>
+          <w:u w:val="single"/>
+        </w:rPr>
+      </w:pPr>
+      <w:r>
+        <w:rPr>
+          <w:u w:val="single"/>
+        </w:rPr>
+        <w:t>Apstrāde:</w:t>
+      </w:r>
+    </w:p>
+    <w:p>
+      <w:pPr>
+        <w:ind w:firstLine="720"/>
+        <w:rPr>
+          <w:u w:val="single"/>
+        </w:rPr>
+      </w:pPr>
+      <w:proofErr w:type="spellStart"/>
+      <w:r>
+        <w:rPr>
+          <w:u w:val="single"/>
+        </w:rPr>
+        <w:t>Izvaddati</w:t>
+      </w:r>
+      <w:proofErr w:type="spellEnd"/>
+      <w:r>
+        <w:rPr>
+          <w:u w:val="single"/>
+        </w:rPr>
+        <w:t>:</w:t>
+      </w:r>
+    </w:p>
+    <w:p>
+      <w:pPr>
+        <w:pStyle w:val="Virsraksts3"/>
+      </w:pPr>
+      <w:r>
+        <w:t>2.2.</w:t>
+      </w:r>
+      <w:r>
+        <w:t>14</w:t>
+      </w:r>
+      <w:r>
+        <w:t>. Prasība 3.</w:t>
+      </w:r>
+    </w:p>
+    <w:p>
+      <w:pPr>
+        <w:ind w:firstLine="720"/>
+        <w:rPr>
+          <w:u w:val="single"/>
+        </w:rPr>
+      </w:pPr>
+      <w:r>
+        <w:rPr>
+          <w:u w:val="single"/>
+        </w:rPr>
+        <w:t>Mērķis:</w:t>
+      </w:r>
+      <w:r>
+        <w:rPr>
+          <w:u w:val="single"/>
+        </w:rPr>
+        <w:t xml:space="preserve"> </w:t>
+      </w:r>
+    </w:p>
+    <w:p>
+      <w:pPr>
+        <w:ind w:firstLine="720"/>
+        <w:rPr>
+          <w:u w:val="single"/>
+        </w:rPr>
+      </w:pPr>
+      <w:proofErr w:type="spellStart"/>
+      <w:r>
+        <w:rPr>
+          <w:u w:val="single"/>
+        </w:rPr>
+        <w:t>Ievaddati</w:t>
+      </w:r>
+      <w:proofErr w:type="spellEnd"/>
+      <w:r>
+        <w:rPr>
+          <w:u w:val="single"/>
+        </w:rPr>
+        <w:t>:</w:t>
+      </w:r>
+    </w:p>
+    <w:p>
+      <w:pPr>
+        <w:ind w:firstLine="720"/>
+        <w:rPr>
+          <w:u w:val="single"/>
+        </w:rPr>
+      </w:pPr>
+      <w:r>
+        <w:rPr>
+          <w:u w:val="single"/>
+        </w:rPr>
+        <w:t>Apstrāde:</w:t>
+      </w:r>
+    </w:p>
+    <w:p>
+      <w:pPr>
+        <w:ind w:firstLine="720"/>
+        <w:rPr>
+          <w:u w:val="single"/>
+        </w:rPr>
+      </w:pPr>
+      <w:proofErr w:type="spellStart"/>
+      <w:r>
+        <w:rPr>
+          <w:u w:val="single"/>
+        </w:rPr>
+        <w:t>Izvaddati</w:t>
+      </w:r>
+      <w:proofErr w:type="spellEnd"/>
+      <w:r>
+        <w:rPr>
+          <w:u w:val="single"/>
+        </w:rPr>
+        <w:t>:</w:t>
+      </w:r>
+    </w:p>
+    <w:p>
+      <w:pPr>
+        <w:pStyle w:val="Virsraksts3"/>
+      </w:pPr>
+      <w:r>
+        <w:t>2.2.</w:t>
+      </w:r>
+      <w:r>
+        <w:t>15</w:t>
+      </w:r>
+      <w:r>
+        <w:t>. Prasība 3.</w:t>
+      </w:r>
+    </w:p>
+    <w:p>
+      <w:pPr>
+        <w:ind w:firstLine="720"/>
+        <w:rPr>
+          <w:u w:val="single"/>
+        </w:rPr>
+      </w:pPr>
+      <w:r>
+        <w:rPr>
+          <w:u w:val="single"/>
+        </w:rPr>
+        <w:t>Mērķis:</w:t>
+      </w:r>
+      <w:r>
+        <w:rPr>
+          <w:u w:val="single"/>
+        </w:rPr>
+        <w:t xml:space="preserve"> </w:t>
+      </w:r>
+    </w:p>
+    <w:p>
+      <w:pPr>
+        <w:ind w:firstLine="720"/>
+        <w:rPr>
+          <w:u w:val="single"/>
+        </w:rPr>
+      </w:pPr>
+      <w:proofErr w:type="spellStart"/>
+      <w:r>
+        <w:rPr>
+          <w:u w:val="single"/>
+        </w:rPr>
+        <w:t>Ievaddati</w:t>
+      </w:r>
+      <w:proofErr w:type="spellEnd"/>
+      <w:r>
+        <w:rPr>
+          <w:u w:val="single"/>
+        </w:rPr>
+        <w:t>:</w:t>
+      </w:r>
+    </w:p>
+    <w:p>
+      <w:pPr>
+        <w:ind w:firstLine="720"/>
+        <w:rPr>
+          <w:u w:val="single"/>
+        </w:rPr>
+      </w:pPr>
+      <w:r>
+        <w:rPr>
+          <w:u w:val="single"/>
+        </w:rPr>
+        <w:t>Apstrāde:</w:t>
+      </w:r>
+    </w:p>
+    <w:p>
+      <w:pPr>
+        <w:ind w:firstLine="720"/>
+        <w:rPr>
+          <w:u w:val="single"/>
+        </w:rPr>
+      </w:pPr>
+      <w:proofErr w:type="spellStart"/>
+      <w:r>
+        <w:rPr>
+          <w:u w:val="single"/>
+        </w:rPr>
+        <w:t>Izvaddati</w:t>
+      </w:r>
+      <w:proofErr w:type="spellEnd"/>
+      <w:r>
+        <w:rPr>
+          <w:u w:val="single"/>
+        </w:rPr>
+        <w:t>:</w:t>
+      </w:r>
+    </w:p>
+    <w:p>
+      <w:pPr>
+        <w:pStyle w:val="Virsraksts3"/>
+      </w:pPr>
+      <w:r>
+        <w:t>2.2</w:t>
+      </w:r>
+      <w:r>
+        <w:t>.16</w:t>
+      </w:r>
+      <w:r>
+        <w:t>. Prasība 3.</w:t>
+      </w:r>
+    </w:p>
+    <w:p>
+      <w:pPr>
+        <w:ind w:firstLine="720"/>
+        <w:rPr>
+          <w:u w:val="single"/>
+        </w:rPr>
+      </w:pPr>
+      <w:r>
+        <w:rPr>
+          <w:u w:val="single"/>
+        </w:rPr>
+        <w:t>Mērķis:</w:t>
+      </w:r>
+      <w:r>
+        <w:rPr>
+          <w:u w:val="single"/>
+        </w:rPr>
+        <w:t xml:space="preserve"> </w:t>
+      </w:r>
+    </w:p>
+    <w:p>
+      <w:pPr>
+        <w:ind w:firstLine="720"/>
+        <w:rPr>
+          <w:u w:val="single"/>
+        </w:rPr>
+      </w:pPr>
+      <w:proofErr w:type="spellStart"/>
+      <w:r>
+        <w:rPr>
+          <w:u w:val="single"/>
+        </w:rPr>
+        <w:t>Ievaddati</w:t>
+      </w:r>
+      <w:proofErr w:type="spellEnd"/>
+      <w:r>
+        <w:rPr>
+          <w:u w:val="single"/>
+        </w:rPr>
+        <w:t>:</w:t>
+      </w:r>
+    </w:p>
+    <w:p>
+      <w:pPr>
+        <w:ind w:firstLine="720"/>
+        <w:rPr>
+          <w:u w:val="single"/>
+        </w:rPr>
+      </w:pPr>
+      <w:r>
+        <w:rPr>
+          <w:u w:val="single"/>
+        </w:rPr>
+        <w:t>Apstrāde:</w:t>
+      </w:r>
+    </w:p>
+    <w:p>
+      <w:pPr>
+        <w:ind w:firstLine="720"/>
+        <w:rPr>
+          <w:u w:val="single"/>
+        </w:rPr>
+      </w:pPr>
+      <w:proofErr w:type="spellStart"/>
+      <w:r>
+        <w:rPr>
+          <w:u w:val="single"/>
+        </w:rPr>
+        <w:t>Izvaddati</w:t>
+      </w:r>
+      <w:proofErr w:type="spellEnd"/>
+      <w:r>
+        <w:rPr>
+          <w:u w:val="single"/>
+        </w:rPr>
+        <w:t>:</w:t>
+      </w:r>
+    </w:p>
+    <w:p>
+      <w:pPr>
+        <w:pStyle w:val="Virsraksts3"/>
+      </w:pPr>
+      <w:r>
+        <w:t>2.2.</w:t>
+      </w:r>
+      <w:r>
+        <w:t>17</w:t>
+      </w:r>
+      <w:r>
+        <w:t>. Prasība 3.</w:t>
+      </w:r>
+    </w:p>
+    <w:p>
+      <w:pPr>
+        <w:ind w:firstLine="720"/>
+        <w:rPr>
+          <w:u w:val="single"/>
+        </w:rPr>
+      </w:pPr>
+      <w:r>
+        <w:rPr>
+          <w:u w:val="single"/>
+        </w:rPr>
+        <w:t>Mērķis:</w:t>
+      </w:r>
+      <w:r>
+        <w:rPr>
+          <w:u w:val="single"/>
+        </w:rPr>
+        <w:t xml:space="preserve"> </w:t>
+      </w:r>
+    </w:p>
+    <w:p>
+      <w:pPr>
+        <w:ind w:firstLine="720"/>
+        <w:rPr>
+          <w:u w:val="single"/>
+        </w:rPr>
+      </w:pPr>
+      <w:proofErr w:type="spellStart"/>
+      <w:r>
+        <w:rPr>
+          <w:u w:val="single"/>
+        </w:rPr>
+        <w:lastRenderedPageBreak/>
+        <w:t>Ievaddati</w:t>
+      </w:r>
+      <w:proofErr w:type="spellEnd"/>
+      <w:r>
+        <w:rPr>
+          <w:u w:val="single"/>
+        </w:rPr>
+        <w:t>:</w:t>
+      </w:r>
+    </w:p>
+    <w:p>
+      <w:pPr>
+        <w:ind w:firstLine="720"/>
+        <w:rPr>
+          <w:u w:val="single"/>
+        </w:rPr>
+      </w:pPr>
+      <w:r>
+        <w:rPr>
+          <w:u w:val="single"/>
+        </w:rPr>
+        <w:t>Apstrāde:</w:t>
+      </w:r>
+    </w:p>
+    <w:p>
+      <w:pPr>
+        <w:ind w:firstLine="720"/>
+        <w:rPr>
+          <w:u w:val="single"/>
+        </w:rPr>
+      </w:pPr>
+      <w:proofErr w:type="spellStart"/>
+      <w:r>
+        <w:rPr>
+          <w:u w:val="single"/>
+        </w:rPr>
+        <w:t>Izvaddati</w:t>
+      </w:r>
+      <w:proofErr w:type="spellEnd"/>
+      <w:r>
+        <w:rPr>
+          <w:u w:val="single"/>
+        </w:rPr>
+        <w:t>:</w:t>
+      </w:r>
+    </w:p>
+    <w:p>
+      <w:pPr>
+        <w:pStyle w:val="Virsraksts3"/>
+      </w:pPr>
+      <w:r>
+        <w:t>2.2.</w:t>
+      </w:r>
+      <w:r>
+        <w:t>18</w:t>
+      </w:r>
+      <w:r>
+        <w:t>. Prasība 3.</w:t>
+      </w:r>
+    </w:p>
+    <w:p>
+      <w:pPr>
+        <w:ind w:firstLine="720"/>
+        <w:rPr>
+          <w:u w:val="single"/>
+        </w:rPr>
+      </w:pPr>
+      <w:r>
+        <w:rPr>
+          <w:u w:val="single"/>
+        </w:rPr>
+        <w:t>Mērķis:</w:t>
+      </w:r>
+      <w:r>
+        <w:rPr>
+          <w:u w:val="single"/>
+        </w:rPr>
+        <w:t xml:space="preserve"> </w:t>
+      </w:r>
+    </w:p>
+    <w:p>
+      <w:pPr>
+        <w:ind w:firstLine="720"/>
+        <w:rPr>
+          <w:u w:val="single"/>
+        </w:rPr>
+      </w:pPr>
+      <w:proofErr w:type="spellStart"/>
+      <w:r>
+        <w:rPr>
+          <w:u w:val="single"/>
+        </w:rPr>
+        <w:t>Ievaddati</w:t>
+      </w:r>
+      <w:proofErr w:type="spellEnd"/>
+      <w:r>
+        <w:rPr>
+          <w:u w:val="single"/>
+        </w:rPr>
+        <w:t>:</w:t>
+      </w:r>
+    </w:p>
+    <w:p>
+      <w:pPr>
+        <w:ind w:firstLine="720"/>
+        <w:rPr>
+          <w:u w:val="single"/>
+        </w:rPr>
+      </w:pPr>
+      <w:r>
+        <w:rPr>
+          <w:u w:val="single"/>
+        </w:rPr>
+        <w:t>Apstrāde:</w:t>
+      </w:r>
+    </w:p>
+    <w:p>
+      <w:pPr>
+        <w:ind w:firstLine="720"/>
+        <w:rPr>
+          <w:u w:val="single"/>
+        </w:rPr>
+      </w:pPr>
+      <w:proofErr w:type="spellStart"/>
+      <w:r>
+        <w:rPr>
+          <w:u w:val="single"/>
+        </w:rPr>
+        <w:t>Izvaddati</w:t>
+      </w:r>
+      <w:proofErr w:type="spellEnd"/>
+      <w:r>
+        <w:rPr>
+          <w:u w:val="single"/>
+        </w:rPr>
+        <w:t>:</w:t>
+      </w:r>
+    </w:p>
+    <w:p>
+      <w:pPr>
+        <w:pStyle w:val="Virsraksts3"/>
+      </w:pPr>
+      <w:r>
+        <w:t>2.2.</w:t>
+      </w:r>
+      <w:r>
+        <w:t>19</w:t>
+      </w:r>
+      <w:r>
+        <w:t>. Prasība 3.</w:t>
+      </w:r>
+    </w:p>
+    <w:p>
+      <w:pPr>
+        <w:ind w:firstLine="720"/>
+        <w:rPr>
+          <w:u w:val="single"/>
+        </w:rPr>
+      </w:pPr>
+      <w:r>
+        <w:rPr>
+          <w:u w:val="single"/>
+        </w:rPr>
+        <w:t>Mērķis:</w:t>
+      </w:r>
+      <w:r>
+        <w:rPr>
+          <w:u w:val="single"/>
+        </w:rPr>
+        <w:t xml:space="preserve"> </w:t>
+      </w:r>
+    </w:p>
+    <w:p>
+      <w:pPr>
+        <w:ind w:firstLine="720"/>
+        <w:rPr>
+          <w:u w:val="single"/>
+        </w:rPr>
+      </w:pPr>
+      <w:proofErr w:type="spellStart"/>
+      <w:r>
+        <w:rPr>
+          <w:u w:val="single"/>
+        </w:rPr>
+        <w:t>Ievaddati</w:t>
+      </w:r>
+      <w:proofErr w:type="spellEnd"/>
+      <w:r>
+        <w:rPr>
+          <w:u w:val="single"/>
+        </w:rPr>
+        <w:t>:</w:t>
+      </w:r>
+    </w:p>
+    <w:p>
+      <w:pPr>
+        <w:ind w:firstLine="720"/>
+        <w:rPr>
+          <w:u w:val="single"/>
+        </w:rPr>
+      </w:pPr>
+      <w:r>
+        <w:rPr>
+          <w:u w:val="single"/>
+        </w:rPr>
+        <w:t>Apstrāde:</w:t>
+      </w:r>
+    </w:p>
+    <w:p>
+      <w:pPr>
+        <w:ind w:firstLine="720"/>
+        <w:rPr>
+          <w:u w:val="single"/>
+        </w:rPr>
+      </w:pPr>
+      <w:proofErr w:type="spellStart"/>
+      <w:r>
+        <w:rPr>
+          <w:u w:val="single"/>
+        </w:rPr>
+        <w:t>Izvaddati</w:t>
+      </w:r>
+      <w:proofErr w:type="spellEnd"/>
+      <w:r>
+        <w:rPr>
+          <w:u w:val="single"/>
+        </w:rPr>
+        <w:t>:</w:t>
+      </w:r>
+    </w:p>
+    <w:p>
+      <w:pPr>
+        <w:pStyle w:val="Virsraksts3"/>
+      </w:pPr>
+      <w:r>
+        <w:t>2.2.</w:t>
+      </w:r>
+      <w:r>
+        <w:t>20</w:t>
+      </w:r>
+      <w:r>
+        <w:t>. Prasība 3.</w:t>
+      </w:r>
+    </w:p>
+    <w:p>
+      <w:pPr>
+        <w:ind w:firstLine="720"/>
+        <w:rPr>
+          <w:u w:val="single"/>
+        </w:rPr>
+      </w:pPr>
+      <w:r>
+        <w:rPr>
+          <w:u w:val="single"/>
+        </w:rPr>
+        <w:t>Mērķis:</w:t>
+      </w:r>
+      <w:r>
+        <w:rPr>
+          <w:u w:val="single"/>
+        </w:rPr>
+        <w:t xml:space="preserve"> </w:t>
+      </w:r>
+    </w:p>
+    <w:p>
+      <w:pPr>
+        <w:ind w:firstLine="720"/>
+        <w:rPr>
+          <w:u w:val="single"/>
+        </w:rPr>
+      </w:pPr>
+      <w:proofErr w:type="spellStart"/>
+      <w:r>
+        <w:rPr>
+          <w:u w:val="single"/>
+        </w:rPr>
+        <w:t>Ievaddati</w:t>
+      </w:r>
+      <w:proofErr w:type="spellEnd"/>
+      <w:r>
+        <w:rPr>
+          <w:u w:val="single"/>
+        </w:rPr>
+        <w:t>:</w:t>
+      </w:r>
+    </w:p>
+    <w:p>
+      <w:pPr>
+        <w:ind w:firstLine="720"/>
+        <w:rPr>
+          <w:u w:val="single"/>
+        </w:rPr>
+      </w:pPr>
+      <w:r>
+        <w:rPr>
+          <w:u w:val="single"/>
+        </w:rPr>
+        <w:t>Apstrāde:</w:t>
+      </w:r>
+    </w:p>
+    <w:p>
+      <w:pPr>
+        <w:ind w:firstLine="720"/>
+        <w:rPr>
+          <w:u w:val="single"/>
+        </w:rPr>
+      </w:pPr>
+      <w:r>
+        <w:rPr>
+          <w:u w:val="single"/>
+        </w:rPr>
+        <w:t>Izvaddati:</w:t>
+      </w:r>
+    </w:p>
+    <w:p>
+      <w:pPr>
         <w:pStyle w:val="Virsraksts2"/>
       </w:pPr>
-      <w:bookmarkStart w:id="5" w:name="_Toc211940586"/>
-      <w:r>
+      <w:r>
+        <w:lastRenderedPageBreak/>
         <w:t>2</w:t>
       </w:r>
       <w:r>
@@ -2969,6 +4808,156 @@
         <w:t xml:space="preserve"> </w:t>
       </w:r>
     </w:p>
+    <w:p>
+      <w:pPr>
+        <w:pStyle w:val="Virsraksts3"/>
+      </w:pPr>
+      <w:r>
+        <w:t>2.</w:t>
+      </w:r>
+      <w:r>
+        <w:t>3</w:t>
+      </w:r>
+      <w:r>
+        <w:t>.</w:t>
+      </w:r>
+      <w:r>
+        <w:t>1</w:t>
+      </w:r>
+      <w:r>
+        <w:t>. Prasība</w:t>
+      </w:r>
+    </w:p>
+    <w:p>
+      <w:pPr>
+        <w:pStyle w:val="Virsraksts3"/>
+      </w:pPr>
+      <w:r>
+        <w:t>2.3.</w:t>
+      </w:r>
+      <w:r>
+        <w:t>2</w:t>
+      </w:r>
+      <w:r>
+        <w:t>. Prasība</w:t>
+      </w:r>
+    </w:p>
+    <w:p>
+      <w:pPr>
+        <w:pStyle w:val="Virsraksts3"/>
+      </w:pPr>
+      <w:r>
+        <w:t>2.3.</w:t>
+      </w:r>
+      <w:r>
+        <w:t>3</w:t>
+      </w:r>
+      <w:r>
+        <w:t>. Prasība</w:t>
+      </w:r>
+    </w:p>
+    <w:p>
+      <w:pPr>
+        <w:pStyle w:val="Virsraksts3"/>
+      </w:pPr>
+      <w:r>
+        <w:t>2.3.</w:t>
+      </w:r>
+      <w:r>
+        <w:t>4</w:t>
+      </w:r>
+      <w:r>
+        <w:t>. Prasīb</w:t>
+      </w:r>
+      <w:r>
+        <w:t>a</w:t>
+      </w:r>
+    </w:p>
+    <w:p>
+      <w:pPr>
+        <w:pStyle w:val="Virsraksts3"/>
+      </w:pPr>
+      <w:r>
+        <w:t>2.3.</w:t>
+      </w:r>
+      <w:r>
+        <w:t>5</w:t>
+      </w:r>
+      <w:r>
+        <w:t>. Prasība</w:t>
+      </w:r>
+    </w:p>
+    <w:p>
+      <w:pPr>
+        <w:pStyle w:val="Virsraksts3"/>
+      </w:pPr>
+      <w:r>
+        <w:t>2.3.</w:t>
+      </w:r>
+      <w:r>
+        <w:t>6</w:t>
+      </w:r>
+      <w:r>
+        <w:t>. Prasība</w:t>
+      </w:r>
+    </w:p>
+    <w:p>
+      <w:pPr>
+        <w:pStyle w:val="Virsraksts3"/>
+      </w:pPr>
+      <w:r>
+        <w:t>2.3.</w:t>
+      </w:r>
+      <w:r>
+        <w:t>7</w:t>
+      </w:r>
+      <w:r>
+        <w:t>. Prasība</w:t>
+      </w:r>
+    </w:p>
+    <w:p>
+      <w:pPr>
+        <w:pStyle w:val="Virsraksts3"/>
+      </w:pPr>
+      <w:r>
+        <w:t>2.3.</w:t>
+      </w:r>
+      <w:r>
+        <w:t>8</w:t>
+      </w:r>
+      <w:r>
+        <w:t>. Prasība</w:t>
+      </w:r>
+    </w:p>
+    <w:p>
+      <w:pPr>
+        <w:pStyle w:val="Virsraksts3"/>
+      </w:pPr>
+      <w:r>
+        <w:t>2.3.</w:t>
+      </w:r>
+      <w:r>
+        <w:t>9</w:t>
+      </w:r>
+      <w:r>
+        <w:t>. Prasība</w:t>
+      </w:r>
+    </w:p>
+    <w:p>
+      <w:pPr>
+        <w:pStyle w:val="Virsraksts3"/>
+      </w:pPr>
+      <w:r>
+        <w:t>2.3.1</w:t>
+      </w:r>
+      <w:r>
+        <w:t>0</w:t>
+      </w:r>
+      <w:r>
+        <w:t>. Prasība</w:t>
+      </w:r>
+    </w:p>
+    <w:p/>
     <w:p>
       <w:pPr>
         <w:pStyle w:val="Virsraksts2"/>

</xml_diff>